<commit_message>
Archive cleanup and submission status report for project 2.
</commit_message>
<xml_diff>
--- a/Projects/proj2/proj2_JayOfferdahl_Report.docx
+++ b/Projects/proj2/proj2_JayOfferdahl_Report.docx
@@ -335,6 +335,50 @@
     </w:p>
     <w:p/>
     <w:p>
+      <w:r>
+        <w:t>**Make using data file “proj2data.txt”</w:t>
+      </w:r>
+    </w:p>
+    <w:p>
+      <w:pPr>
+        <w:rPr>
+          <w:b/>
+        </w:rPr>
+      </w:pPr>
+      <w:r>
+        <w:rPr>
+          <w:b/>
+        </w:rPr>
+        <w:t>make test</w:t>
+      </w:r>
+    </w:p>
+    <w:p/>
+    <w:p>
+      <w:r>
+        <w:br/>
+        <w:t>** Make using data file “proj2data.txt” and output to “proj2output.txt”</w:t>
+      </w:r>
+    </w:p>
+    <w:p>
+      <w:pPr>
+        <w:rPr>
+          <w:b/>
+        </w:rPr>
+      </w:pPr>
+      <w:r>
+        <w:rPr>
+          <w:b/>
+        </w:rPr>
+        <w:t>make output</w:t>
+      </w:r>
+    </w:p>
+    <w:p/>
+    <w:p>
+      <w:r>
+        <w:t>** Make using your own data file</w:t>
+      </w:r>
+    </w:p>
+    <w:p>
       <w:pPr>
         <w:rPr>
           <w:b/>
@@ -417,7 +461,39 @@
         <w:spacing w:after="0" w:line="240" w:lineRule="auto"/>
       </w:pPr>
       <w:r>
-        <w:t>Inserting a customer by name is shown to work by inserting the record, verifying placement using the “find()” command, and then printing out the found record. I’ve shown this using Frank Brown as an example.</w:t>
+        <w:t xml:space="preserve">Inserting a customer by name is shown to work by inserting the record, verifying placement using the “find()” </w:t>
+      </w:r>
+      <w:r>
+        <w:t>method</w:t>
+      </w:r>
+      <w:r>
+        <w:t>, and then printing out the found record. I’ve shown this using Frank Brown as an example.</w:t>
+      </w:r>
+    </w:p>
+    <w:p>
+      <w:pPr>
+        <w:pStyle w:val="ListParagraph"/>
+        <w:numPr>
+          <w:ilvl w:val="1"/>
+          <w:numId w:val="5"/>
+        </w:numPr>
+        <w:spacing w:after="0" w:line="240" w:lineRule="auto"/>
+      </w:pPr>
+      <w:r>
+        <w:t>Proper functionality is demonstrated as I first show all records with Frank Brown’s area code (785), and they try to print Frank Brown’s bill before and after inserting his record. Before insertion, no record can be found, but after, it can be.</w:t>
+      </w:r>
+    </w:p>
+    <w:p>
+      <w:pPr>
+        <w:pStyle w:val="ListParagraph"/>
+        <w:numPr>
+          <w:ilvl w:val="1"/>
+          <w:numId w:val="5"/>
+        </w:numPr>
+        <w:spacing w:after="0" w:line="240" w:lineRule="auto"/>
+      </w:pPr>
+      <w:r>
+        <w:t>Frank Brown’s record cannot be reinserted because an account with that number already exists.</w:t>
       </w:r>
     </w:p>
     <w:p>
@@ -432,6 +508,9 @@
       <w:r>
         <w:t xml:space="preserve">I also used Frank Brown as an example here, and it can be seen that the same information was input into the database as an insert by name, because the input was parsed accordingly for the number. </w:t>
       </w:r>
+      <w:r>
+        <w:t>This was tested similarly to command 1.</w:t>
+      </w:r>
     </w:p>
     <w:p>
       <w:pPr>
@@ -443,7 +522,23 @@
         <w:spacing w:after="0" w:line="240" w:lineRule="auto"/>
       </w:pPr>
       <w:r>
-        <w:t xml:space="preserve">After inserting Frank Brown once, I removed this record by name. The name was then searched for in the database, and when it wasn’t found, the message that it was successfully removed was printed. </w:t>
+        <w:t>After inserting Frank Brown</w:t>
+      </w:r>
+      <w:r>
+        <w:t xml:space="preserve">, I removed this record by name. The </w:t>
+      </w:r>
+      <w:r>
+        <w:t>record</w:t>
+      </w:r>
+      <w:r>
+        <w:t xml:space="preserve"> was then searched for in the database, and when it wasn’t found, the message that it was successfully removed was </w:t>
+      </w:r>
+      <w:r>
+        <w:lastRenderedPageBreak/>
+        <w:t xml:space="preserve">printed. </w:t>
+      </w:r>
+      <w:r>
+        <w:t>I also try printing out Frank Brown’s bill by name a number, and both commands return an error message saying his record was not found in the database (because it was removed).</w:t>
       </w:r>
     </w:p>
     <w:p>
@@ -471,6 +566,9 @@
       <w:r>
         <w:t>Next, I made a payment on Frank Brown’s account. The original balance was $1337.00, which I printed out using option 7 or 8. I made a payment of $337.00, which then brought the balance down to $1000.00. Next, I made another payment using Frank Brown’s phone number for $500.00, bringing the balance down to $500.00. Lastly, I tested a $5000.00 payment when his balance was only $500.00, which printed out an error because that was larger than his current charges.</w:t>
       </w:r>
+      <w:r>
+        <w:t xml:space="preserve"> I also make several attempts to make “bad” payments ($0 or less, or an amount greater than the balance). Each of these attempts was rejected and an error message was printed.</w:t>
+      </w:r>
     </w:p>
     <w:p>
       <w:pPr>
@@ -484,6 +582,9 @@
       <w:r>
         <w:t>To test charging customers, I used good old Frank Brown again. I charged his account by name for $1000.00, bringing the balance from $500.00 to $1500.00. I then charged his account by number for an additional $500.00, bringing the balance up to $2000.00.</w:t>
       </w:r>
+      <w:r>
+        <w:t xml:space="preserve"> Again, I tested for “bad” charge amounts, such as amounts less than or equal to 0. Each attempt resulted in a descriptive error message.</w:t>
+      </w:r>
     </w:p>
     <w:p>
       <w:pPr>
@@ -497,6 +598,9 @@
       <w:r>
         <w:t>This was simple to test as I entered a name “Brown Frank F”, and it told me the current charges on the account.</w:t>
       </w:r>
+      <w:r>
+        <w:t xml:space="preserve"> This simply calls the find() method for names.</w:t>
+      </w:r>
     </w:p>
     <w:p>
       <w:pPr>
@@ -510,6 +614,9 @@
       <w:r>
         <w:t>I did the same as option 7 except I used Frank Brown’s phone number, which printed out the current amount.</w:t>
       </w:r>
+      <w:r>
+        <w:t xml:space="preserve"> This uses the find() method for numbers.</w:t>
+      </w:r>
     </w:p>
     <w:p>
       <w:pPr>
@@ -521,8 +628,10 @@
         <w:spacing w:after="0" w:line="240" w:lineRule="auto"/>
       </w:pPr>
       <w:r>
-        <w:lastRenderedPageBreak/>
-        <w:t>Since name hashes were calculated using a MOD 47, values from 0 to 46 were allowed. Upon entering a value, the names at this hash were printed, not much else to test.</w:t>
+        <w:t>Since name hashes were calculated using a MOD 47, values from 0 to 46 were allowed. Upon entering a value, the names at this hash were printed</w:t>
+      </w:r>
+      <w:r>
+        <w:t>. I tested several values inside and outside this range, and proper output was received.</w:t>
       </w:r>
     </w:p>
     <w:p>
@@ -535,7 +644,13 @@
         <w:spacing w:after="0" w:line="240" w:lineRule="auto"/>
       </w:pPr>
       <w:r>
-        <w:t>This was pretty easy to test as I would enter a valid input (1 – 31) for days of the month, and the customers who were to be billed that day were printed out. Due to the nature of the hash function for numbers, there was a cutoff at 25 or 26 days (around there) where no more names were to be printed out, so it makes sense that printing out bills for the 28</w:t>
+        <w:t xml:space="preserve">This was pretty </w:t>
+      </w:r>
+      <w:r>
+        <w:t xml:space="preserve">easy to test as I would enter an </w:t>
+      </w:r>
+      <w:r>
+        <w:t>input (1 – 31) for days of the month, and the customers who were to be billed that day were printed out. Due to the nature of the hash function for numbers, there was a cutoff at 25 or 26 days (around there) where no more names were to be printed out, so it makes sense that printing out bills for the 28</w:t>
       </w:r>
       <w:r>
         <w:rPr>
@@ -546,6 +661,9 @@
       <w:r>
         <w:t xml:space="preserve"> returned nothing.</w:t>
       </w:r>
+      <w:r>
+        <w:t xml:space="preserve"> I also tested correct and incorrect input here (outside of range), to which, correct output was received.</w:t>
+      </w:r>
     </w:p>
     <w:p>
       <w:pPr>
@@ -558,6 +676,9 @@
       </w:pPr>
       <w:r>
         <w:t>I used this function extensively to test insertion/deletion. Before inserting into the database, I would print out all of the records in area code 785. Next, I would insert Frank Brown with a 785 area code, and print out the records in this area code again. I knew it was working because the record was not there originally, but it was there after insertion. This also worked the same way with deletion.</w:t>
+      </w:r>
+      <w:r>
+        <w:t xml:space="preserve"> Again, I tested inputs within the correct range, and inputs outside this range in order to ensure proper functionality.</w:t>
       </w:r>
     </w:p>
     <w:p>
@@ -601,7 +722,11 @@
       </w:pPr>
       <w:r>
         <w:tab/>
-        <w:t>Honestly, testing this was also very pain-free. With the large input we were given, it was easy to test each function, and I was able to target each function because before implementing a file read in mechanism with a while look, I specifically took user input from the same set of options and user input for those specific options. This allowed me to target each individual function so while writing them I could easily test with my own input.</w:t>
+        <w:t xml:space="preserve">Honestly, testing this was also very pain-free. With the large input we were given, it was easy to test each function, and I was able to target each function because before implementing a file read in mechanism with a while look, I specifically took user input from the same set of options and user input </w:t>
+      </w:r>
+      <w:r>
+        <w:lastRenderedPageBreak/>
+        <w:t>for those specific options. This allowed me to target each individual function so while writing them I could easily test with my own input.</w:t>
       </w:r>
     </w:p>
     <w:p>
@@ -617,6 +742,15 @@
       </w:r>
       <w:r>
         <w:t xml:space="preserve"> I also developed my program in a Windows environment, so when I tested on a unix machine, I had trouble reading in the text file because Windows uses the \r escape character at the end of lines in text files, so I was getting bad output with my first tests on the cycle servers. After making the text file in a unix environment, everything worked smoothly again.</w:t>
+      </w:r>
+    </w:p>
+    <w:p>
+      <w:pPr>
+        <w:spacing w:after="0" w:line="240" w:lineRule="auto"/>
+      </w:pPr>
+      <w:r>
+        <w:tab/>
+        <w:t>It’s also worth noting that there’s at least one case of a duplicate name within the database. Foreman Ronald C has two accounts. This program does not handle duplicate names because it was not a requirement, but it does handle duplicate numbers, since numbers are the only true unique field here.</w:t>
       </w:r>
       <w:bookmarkStart w:id="0" w:name="_GoBack"/>
       <w:bookmarkEnd w:id="0"/>
@@ -788,7 +922,7 @@
         <w:ind w:left="720" w:hanging="360"/>
       </w:pPr>
     </w:lvl>
-    <w:lvl w:ilvl="1" w:tplc="04090019" w:tentative="1">
+    <w:lvl w:ilvl="1" w:tplc="04090019">
       <w:start w:val="1"/>
       <w:numFmt w:val="lowerLetter"/>
       <w:lvlText w:val="%2."/>

</xml_diff>